<commit_message>
Filled out two classes
filled out two classes, and updated my log
</commit_message>
<xml_diff>
--- a/Log.docx
+++ b/Log.docx
@@ -391,6 +391,33 @@
           <w:sz w:val="24"/>
         </w:rPr>
         <w:t>; depends on other homework.</w:t>
+      </w:r>
+    </w:p>
+    <w:p>
+      <w:pPr>
+        <w:rPr>
+          <w:sz w:val="24"/>
+        </w:rPr>
+      </w:pPr>
+      <w:r>
+        <w:rPr>
+          <w:sz w:val="24"/>
+        </w:rPr>
+        <w:lastRenderedPageBreak/>
+        <w:t>12/2/19</w:t>
+      </w:r>
+    </w:p>
+    <w:p>
+      <w:pPr>
+        <w:rPr>
+          <w:sz w:val="24"/>
+        </w:rPr>
+      </w:pPr>
+      <w:r>
+        <w:rPr>
+          <w:sz w:val="24"/>
+        </w:rPr>
+        <w:t>Filled out the single filer and head of house hold classes tonight. Didn’t take much time do this since the basic formula is the same, just different brackets to use. I currently have an error where I have a float being multiplied by a double; Can’t seem to figure out what is making the error will see if my professor can spot it out. I figure with one more night of coding I can get the other two classes filled out and move onto the testing phase, I’m comparing my answer to Nerd Wallet – weird fact I learned while doing this assignment the U.S tax code is so complex that you can give your information to 40 different accountants and receive 40 different answers weird if you ask me.</w:t>
       </w:r>
       <w:bookmarkStart w:id="0" w:name="_GoBack"/>
       <w:bookmarkEnd w:id="0"/>

</xml_diff>

<commit_message>
Easy of use changes
changed a couple of things, check log for more details
</commit_message>
<xml_diff>
--- a/Log.docx
+++ b/Log.docx
@@ -576,6 +576,98 @@
           <w:sz w:val="24"/>
         </w:rPr>
         <w:t>nction. I started with pausing the program for 30 seconds and moved it down to 15.</w:t>
+      </w:r>
+    </w:p>
+    <w:p>
+      <w:pPr>
+        <w:rPr>
+          <w:sz w:val="24"/>
+        </w:rPr>
+      </w:pPr>
+    </w:p>
+    <w:p>
+      <w:pPr>
+        <w:rPr>
+          <w:sz w:val="24"/>
+        </w:rPr>
+      </w:pPr>
+      <w:r>
+        <w:rPr>
+          <w:sz w:val="24"/>
+        </w:rPr>
+        <w:t>12/7/2019</w:t>
+      </w:r>
+    </w:p>
+    <w:p>
+      <w:pPr>
+        <w:rPr>
+          <w:sz w:val="24"/>
+        </w:rPr>
+      </w:pPr>
+      <w:r>
+        <w:rPr>
+          <w:sz w:val="24"/>
+        </w:rPr>
+        <w:t>Did a change in calc tax function where I switched the hard</w:t>
+      </w:r>
+      <w:r>
+        <w:rPr>
+          <w:sz w:val="24"/>
+        </w:rPr>
+        <w:t>-</w:t>
+      </w:r>
+      <w:r>
+        <w:rPr>
+          <w:sz w:val="24"/>
+        </w:rPr>
+        <w:t>coded money values into double variables that way if the brackets change for adjusted inflation it’ll be much easier to change.</w:t>
+      </w:r>
+      <w:r>
+        <w:rPr>
+          <w:sz w:val="24"/>
+        </w:rPr>
+        <w:t xml:space="preserve"> I also change the calc deductions function where I pass in the standard deduction amount because married filing jointly gets a standard deduction of 24,000 instead of 12,000. I also change the moving expense deduction the mortgage interest because only active military </w:t>
+      </w:r>
+      <w:proofErr w:type="gramStart"/>
+      <w:r>
+        <w:rPr>
+          <w:sz w:val="24"/>
+        </w:rPr>
+        <w:lastRenderedPageBreak/>
+        <w:t>personal</w:t>
+      </w:r>
+      <w:proofErr w:type="gramEnd"/>
+      <w:r>
+        <w:rPr>
+          <w:sz w:val="24"/>
+        </w:rPr>
+        <w:t xml:space="preserve"> have access to this deduction after the 2017 tax cut.</w:t>
+      </w:r>
+      <w:r>
+        <w:rPr>
+          <w:sz w:val="24"/>
+        </w:rPr>
+        <w:t xml:space="preserve"> </w:t>
+      </w:r>
+      <w:proofErr w:type="gramStart"/>
+      <w:r>
+        <w:rPr>
+          <w:sz w:val="24"/>
+        </w:rPr>
+        <w:t>Plus</w:t>
+      </w:r>
+      <w:proofErr w:type="gramEnd"/>
+      <w:r>
+        <w:rPr>
+          <w:sz w:val="24"/>
+        </w:rPr>
+        <w:t xml:space="preserve"> the max mortgage value one can use as a deduction is 750,000 – added a quick if statement to test for this.</w:t>
+      </w:r>
+      <w:r>
+        <w:rPr>
+          <w:sz w:val="24"/>
+        </w:rPr>
+        <w:t xml:space="preserve"> </w:t>
       </w:r>
       <w:bookmarkStart w:id="0" w:name="_GoBack"/>
       <w:bookmarkEnd w:id="0"/>

</xml_diff>